<commit_message>
Modification fichier de Guide D'exécution
</commit_message>
<xml_diff>
--- a/GuideExecuterProjet.docx
+++ b/GuideExecuterProjet.docx
@@ -45,7 +45,21 @@
         <w:rPr>
           <w:lang w:val="fr-CA"/>
         </w:rPr>
-        <w:t>Si vous éprouvez  des difficultés à exécuter le projet suivez ce guide.</w:t>
+        <w:t xml:space="preserve">Si vous </w:t>
+      </w:r>
+      <w:proofErr w:type="gramStart"/>
+      <w:r>
+        <w:rPr>
+          <w:lang w:val="fr-CA"/>
+        </w:rPr>
+        <w:t>éprouvez  des</w:t>
+      </w:r>
+      <w:proofErr w:type="gramEnd"/>
+      <w:r>
+        <w:rPr>
+          <w:lang w:val="fr-CA"/>
+        </w:rPr>
+        <w:t xml:space="preserve"> difficultés à exécuter le projet suivez ce guide.</w:t>
       </w:r>
     </w:p>
     <w:p>
@@ -69,6 +83,9 @@
     </w:p>
     <w:p>
       <w:r>
+        <w:rPr>
+          <w:noProof/>
+        </w:rPr>
         <w:drawing>
           <wp:inline distT="0" distB="0" distL="0" distR="0" wp14:anchorId="746B0C68" wp14:editId="788274D4">
             <wp:extent cx="5943600" cy="1814195"/>
@@ -107,17 +124,25 @@
       </w:r>
     </w:p>
     <w:p/>
-    <w:p>
-      <w:pPr>
-        <w:rPr>
-          <w:lang w:val="fr-CA"/>
-        </w:rPr>
-      </w:pPr>
-      <w:r>
-        <w:rPr>
-          <w:lang w:val="fr-CA"/>
-        </w:rPr>
-        <w:t xml:space="preserve">Ouvrir le IDE </w:t>
+    <w:p/>
+    <w:p>
+      <w:pPr>
+        <w:rPr>
+          <w:lang w:val="fr-CA"/>
+        </w:rPr>
+      </w:pPr>
+      <w:r>
+        <w:rPr>
+          <w:lang w:val="fr-CA"/>
+        </w:rPr>
+        <w:t xml:space="preserve">Ouvrir </w:t>
+      </w:r>
+      <w:proofErr w:type="gramStart"/>
+      <w:r>
+        <w:rPr>
+          <w:lang w:val="fr-CA"/>
+        </w:rPr>
+        <w:t xml:space="preserve">le IDE </w:t>
       </w:r>
       <w:r>
         <w:rPr>
@@ -129,7 +154,14 @@
         <w:rPr>
           <w:lang w:val="fr-CA"/>
         </w:rPr>
-        <w:t>clipse p</w:t>
+        <w:t>clipse</w:t>
+      </w:r>
+      <w:proofErr w:type="gramEnd"/>
+      <w:r>
+        <w:rPr>
+          <w:lang w:val="fr-CA"/>
+        </w:rPr>
+        <w:t xml:space="preserve"> p</w:t>
       </w:r>
       <w:r>
         <w:rPr>
@@ -140,6 +172,9 @@
     </w:p>
     <w:p>
       <w:r>
+        <w:rPr>
+          <w:noProof/>
+        </w:rPr>
         <w:drawing>
           <wp:inline distT="0" distB="0" distL="0" distR="0" wp14:anchorId="7511C084" wp14:editId="054897EF">
             <wp:extent cx="5943600" cy="3604895"/>
@@ -178,20 +213,17 @@
       </w:r>
     </w:p>
     <w:p/>
-    <w:p/>
-    <w:p/>
-    <w:p/>
-    <w:p/>
-    <w:p>
-      <w:pPr>
-        <w:rPr>
-          <w:lang w:val="fr-CA"/>
-        </w:rPr>
-      </w:pPr>
-      <w:r>
-        <w:rPr>
-          <w:lang w:val="fr-CA"/>
-        </w:rPr>
+    <w:p>
+      <w:pPr>
+        <w:rPr>
+          <w:lang w:val="fr-CA"/>
+        </w:rPr>
+      </w:pPr>
+      <w:r>
+        <w:rPr>
+          <w:lang w:val="fr-CA"/>
+        </w:rPr>
+        <w:lastRenderedPageBreak/>
         <w:t>Importer en tant que p</w:t>
       </w:r>
       <w:r>
@@ -217,6 +249,9 @@
     </w:p>
     <w:p>
       <w:r>
+        <w:rPr>
+          <w:noProof/>
+        </w:rPr>
         <w:drawing>
           <wp:inline distT="0" distB="0" distL="0" distR="0" wp14:anchorId="68746CB0" wp14:editId="557A8A61">
             <wp:extent cx="5763429" cy="5210902"/>
@@ -262,16 +297,18 @@
     <w:p/>
     <w:p/>
     <w:p/>
-    <w:p>
-      <w:pPr>
-        <w:rPr>
-          <w:lang w:val="fr-CA"/>
-        </w:rPr>
-      </w:pPr>
-      <w:r>
-        <w:rPr>
-          <w:lang w:val="fr-CA"/>
-        </w:rPr>
+    <w:p/>
+    <w:p>
+      <w:pPr>
+        <w:rPr>
+          <w:lang w:val="fr-CA"/>
+        </w:rPr>
+      </w:pPr>
+      <w:r>
+        <w:rPr>
+          <w:lang w:val="fr-CA"/>
+        </w:rPr>
+        <w:lastRenderedPageBreak/>
         <w:t xml:space="preserve">Choisir le </w:t>
       </w:r>
       <w:r>
@@ -284,13 +321,27 @@
         <w:rPr>
           <w:lang w:val="fr-CA"/>
         </w:rPr>
-        <w:t xml:space="preserve"> du  p</w:t>
-      </w:r>
-      <w:r>
-        <w:rPr>
-          <w:lang w:val="fr-CA"/>
-        </w:rPr>
-        <w:t xml:space="preserve">rojet </w:t>
+        <w:t xml:space="preserve"> </w:t>
+      </w:r>
+      <w:proofErr w:type="gramStart"/>
+      <w:r>
+        <w:rPr>
+          <w:lang w:val="fr-CA"/>
+        </w:rPr>
+        <w:t>du  p</w:t>
+      </w:r>
+      <w:r>
+        <w:rPr>
+          <w:lang w:val="fr-CA"/>
+        </w:rPr>
+        <w:t>rojet</w:t>
+      </w:r>
+      <w:proofErr w:type="gramEnd"/>
+      <w:r>
+        <w:rPr>
+          <w:lang w:val="fr-CA"/>
+        </w:rPr>
+        <w:t xml:space="preserve"> </w:t>
       </w:r>
       <w:r>
         <w:rPr>
@@ -301,6 +352,9 @@
     </w:p>
     <w:p>
       <w:r>
+        <w:rPr>
+          <w:noProof/>
+        </w:rPr>
         <w:drawing>
           <wp:inline distT="0" distB="0" distL="0" distR="0" wp14:anchorId="3B807DD2" wp14:editId="4DB92DB2">
             <wp:extent cx="5943600" cy="5981065"/>
@@ -345,10 +399,46 @@
           <w:lang w:val="fr-CA"/>
         </w:rPr>
       </w:pPr>
-      <w:r>
-        <w:rPr>
-          <w:lang w:val="fr-CA"/>
-        </w:rPr>
+    </w:p>
+    <w:p>
+      <w:pPr>
+        <w:rPr>
+          <w:lang w:val="fr-CA"/>
+        </w:rPr>
+      </w:pPr>
+    </w:p>
+    <w:p>
+      <w:pPr>
+        <w:rPr>
+          <w:lang w:val="fr-CA"/>
+        </w:rPr>
+      </w:pPr>
+    </w:p>
+    <w:p>
+      <w:pPr>
+        <w:rPr>
+          <w:lang w:val="fr-CA"/>
+        </w:rPr>
+      </w:pPr>
+    </w:p>
+    <w:p>
+      <w:pPr>
+        <w:rPr>
+          <w:lang w:val="fr-CA"/>
+        </w:rPr>
+      </w:pPr>
+    </w:p>
+    <w:p>
+      <w:pPr>
+        <w:rPr>
+          <w:lang w:val="fr-CA"/>
+        </w:rPr>
+      </w:pPr>
+      <w:r>
+        <w:rPr>
+          <w:lang w:val="fr-CA"/>
+        </w:rPr>
+        <w:lastRenderedPageBreak/>
         <w:t xml:space="preserve">Démarrer le server puis </w:t>
       </w:r>
       <w:r>
@@ -378,9 +468,9 @@
       </w:pPr>
       <w:r>
         <w:rPr>
-          <w:lang w:val="fr-CA"/>
-        </w:rPr>
-        <w:lastRenderedPageBreak/>
+          <w:noProof/>
+          <w:lang w:val="fr-CA"/>
+        </w:rPr>
         <w:drawing>
           <wp:inline distT="0" distB="0" distL="0" distR="0" wp14:anchorId="27F76998" wp14:editId="566870A3">
             <wp:extent cx="5943600" cy="5341620"/>
@@ -431,6 +521,13 @@
           <w:lang w:val="fr-CA"/>
         </w:rPr>
       </w:pPr>
+    </w:p>
+    <w:p>
+      <w:pPr>
+        <w:rPr>
+          <w:lang w:val="fr-CA"/>
+        </w:rPr>
+      </w:pPr>
       <w:r>
         <w:rPr>
           <w:lang w:val="fr-CA"/>
@@ -458,6 +555,7 @@
       </w:pPr>
       <w:r>
         <w:rPr>
+          <w:noProof/>
           <w:lang w:val="fr-CA"/>
         </w:rPr>
         <w:drawing>
@@ -514,6 +612,7 @@
         <w:rPr>
           <w:lang w:val="fr-CA"/>
         </w:rPr>
+        <w:lastRenderedPageBreak/>
         <w:t xml:space="preserve">Aller sur le projet puis clic droit &gt; </w:t>
       </w:r>
       <w:proofErr w:type="spellStart"/>
@@ -553,9 +652,9 @@
       </w:pPr>
       <w:r>
         <w:rPr>
-          <w:lang w:val="fr-CA"/>
-        </w:rPr>
-        <w:lastRenderedPageBreak/>
+          <w:noProof/>
+          <w:lang w:val="fr-CA"/>
+        </w:rPr>
         <w:drawing>
           <wp:inline distT="0" distB="0" distL="0" distR="0" wp14:anchorId="6889EEA3" wp14:editId="625C2DFB">
             <wp:extent cx="5943600" cy="2919730"/>
@@ -600,13 +699,74 @@
         </w:rPr>
       </w:pPr>
     </w:p>
-    <w:p>
-      <w:r>
+    <w:p/>
+    <w:p/>
+    <w:p/>
+    <w:p/>
+    <w:p/>
+    <w:p>
+      <w:pPr>
+        <w:rPr>
+          <w:lang w:val="fr-CA"/>
+        </w:rPr>
+      </w:pPr>
+      <w:r>
+        <w:rPr>
+          <w:lang w:val="fr-CA"/>
+        </w:rPr>
+        <w:t>Click sur l’onglet</w:t>
+      </w:r>
+      <w:r>
+        <w:rPr>
+          <w:lang w:val="fr-CA"/>
+        </w:rPr>
+        <w:t xml:space="preserve"> : </w:t>
+      </w:r>
+      <w:proofErr w:type="gramStart"/>
+      <w:r>
+        <w:rPr>
+          <w:lang w:val="fr-CA"/>
+        </w:rPr>
+        <w:t xml:space="preserve">Librairie </w:t>
+      </w:r>
+      <w:r>
+        <w:rPr>
+          <w:lang w:val="fr-CA"/>
+        </w:rPr>
+        <w:t xml:space="preserve"> &gt;</w:t>
+      </w:r>
+      <w:proofErr w:type="gramEnd"/>
+      <w:r>
+        <w:rPr>
+          <w:lang w:val="fr-CA"/>
+        </w:rPr>
+        <w:t xml:space="preserve"> </w:t>
+      </w:r>
+      <w:r>
+        <w:rPr>
+          <w:lang w:val="fr-CA"/>
+        </w:rPr>
+        <w:t xml:space="preserve">classpath &gt; JRE System Library , puis sur le volet droit click sur </w:t>
+      </w:r>
+      <w:proofErr w:type="spellStart"/>
+      <w:r>
+        <w:rPr>
+          <w:lang w:val="fr-CA"/>
+        </w:rPr>
+        <w:t>Edit</w:t>
+      </w:r>
+      <w:proofErr w:type="spellEnd"/>
+    </w:p>
+    <w:p>
+      <w:r>
+        <w:rPr>
+          <w:noProof/>
+        </w:rPr>
         <w:drawing>
-          <wp:inline distT="0" distB="0" distL="0" distR="0" wp14:anchorId="7E90F166" wp14:editId="3677D62E">
-            <wp:extent cx="5943600" cy="3073400"/>
-            <wp:effectExtent l="0" t="0" r="0" b="0"/>
-            <wp:docPr id="1" name="Image 1"/>
+          <wp:inline distT="0" distB="0" distL="0" distR="0" wp14:anchorId="36D70381" wp14:editId="0F263F29">
+            <wp:extent cx="5943600" cy="2433955"/>
+            <wp:effectExtent l="0" t="0" r="0" b="4445"/>
+            <wp:docPr id="2" name="Image 2"/>
             <wp:cNvGraphicFramePr>
               <a:graphicFrameLocks xmlns:a="http://schemas.openxmlformats.org/drawingml/2006/main" noChangeAspect="1"/>
             </wp:cNvGraphicFramePr>
@@ -626,7 +786,7 @@
                   <pic:spPr>
                     <a:xfrm>
                       <a:off x="0" y="0"/>
-                      <a:ext cx="5943600" cy="3073400"/>
+                      <a:ext cx="5943600" cy="2433955"/>
                     </a:xfrm>
                     <a:prstGeom prst="rect">
                       <a:avLst/>
@@ -640,66 +800,27 @@
       </w:r>
     </w:p>
     <w:p/>
-    <w:p>
-      <w:pPr>
-        <w:rPr>
-          <w:lang w:val="fr-CA"/>
-        </w:rPr>
-      </w:pPr>
-      <w:r>
-        <w:rPr>
-          <w:lang w:val="fr-CA"/>
-        </w:rPr>
-        <w:t>Click sur l’onglet</w:t>
-      </w:r>
-      <w:r>
-        <w:rPr>
-          <w:lang w:val="fr-CA"/>
-        </w:rPr>
-        <w:t xml:space="preserve"> : </w:t>
-      </w:r>
-      <w:r>
-        <w:rPr>
-          <w:lang w:val="fr-CA"/>
-        </w:rPr>
-        <w:t xml:space="preserve">Librairie </w:t>
-      </w:r>
-      <w:r>
-        <w:rPr>
-          <w:lang w:val="fr-CA"/>
-        </w:rPr>
-        <w:t xml:space="preserve"> &gt; </w:t>
-      </w:r>
-      <w:r>
-        <w:rPr>
-          <w:lang w:val="fr-CA"/>
-        </w:rPr>
-        <w:t xml:space="preserve">classpath &gt; JRE System Library , puis sur le volet droit click sur </w:t>
-      </w:r>
+    <w:p/>
+    <w:p>
       <w:proofErr w:type="spellStart"/>
       <w:r>
-        <w:rPr>
-          <w:lang w:val="fr-CA"/>
-        </w:rPr>
-        <w:t>Edit</w:t>
+        <w:t>Choisir</w:t>
       </w:r>
       <w:proofErr w:type="spellEnd"/>
-    </w:p>
-    <w:p>
-      <w:pPr>
-        <w:rPr>
-          <w:lang w:val="fr-CA"/>
-        </w:rPr>
-      </w:pPr>
-    </w:p>
-    <w:p>
-      <w:r>
-        <w:lastRenderedPageBreak/>
+      <w:r>
+        <w:t xml:space="preserve"> le JDK 11 </w:t>
+      </w:r>
+    </w:p>
+    <w:p>
+      <w:r>
+        <w:rPr>
+          <w:noProof/>
+        </w:rPr>
         <w:drawing>
-          <wp:inline distT="0" distB="0" distL="0" distR="0" wp14:anchorId="36D70381" wp14:editId="0F263F29">
-            <wp:extent cx="5943600" cy="2433955"/>
-            <wp:effectExtent l="0" t="0" r="0" b="4445"/>
-            <wp:docPr id="2" name="Image 2"/>
+          <wp:inline distT="0" distB="0" distL="0" distR="0" wp14:anchorId="2C011FA0" wp14:editId="422703B5">
+            <wp:extent cx="5811061" cy="4953691"/>
+            <wp:effectExtent l="0" t="0" r="0" b="0"/>
+            <wp:docPr id="14" name="Image 14"/>
             <wp:cNvGraphicFramePr>
               <a:graphicFrameLocks xmlns:a="http://schemas.openxmlformats.org/drawingml/2006/main" noChangeAspect="1"/>
             </wp:cNvGraphicFramePr>
@@ -719,7 +840,7 @@
                   <pic:spPr>
                     <a:xfrm>
                       <a:off x="0" y="0"/>
-                      <a:ext cx="5943600" cy="2433955"/>
+                      <a:ext cx="5811061" cy="4953691"/>
                     </a:xfrm>
                     <a:prstGeom prst="rect">
                       <a:avLst/>
@@ -732,24 +853,158 @@
         </w:drawing>
       </w:r>
     </w:p>
-    <w:p/>
-    <w:p>
+    <w:p>
+      <w:pPr>
+        <w:rPr>
+          <w:lang w:val="fr-CA"/>
+        </w:rPr>
+      </w:pPr>
+    </w:p>
+    <w:p>
+      <w:pPr>
+        <w:rPr>
+          <w:lang w:val="fr-CA"/>
+        </w:rPr>
+      </w:pPr>
+    </w:p>
+    <w:p>
+      <w:pPr>
+        <w:rPr>
+          <w:lang w:val="fr-CA"/>
+        </w:rPr>
+      </w:pPr>
+    </w:p>
+    <w:p>
+      <w:pPr>
+        <w:rPr>
+          <w:lang w:val="fr-CA"/>
+        </w:rPr>
+      </w:pPr>
+    </w:p>
+    <w:p>
+      <w:pPr>
+        <w:rPr>
+          <w:lang w:val="fr-CA"/>
+        </w:rPr>
+      </w:pPr>
+    </w:p>
+    <w:p>
+      <w:pPr>
+        <w:rPr>
+          <w:lang w:val="fr-CA"/>
+        </w:rPr>
+      </w:pPr>
+    </w:p>
+    <w:p>
+      <w:pPr>
+        <w:rPr>
+          <w:lang w:val="fr-CA"/>
+        </w:rPr>
+      </w:pPr>
+    </w:p>
+    <w:p>
+      <w:pPr>
+        <w:rPr>
+          <w:lang w:val="fr-CA"/>
+        </w:rPr>
+      </w:pPr>
+    </w:p>
+    <w:p>
+      <w:pPr>
+        <w:rPr>
+          <w:lang w:val="fr-CA"/>
+        </w:rPr>
+      </w:pPr>
+      <w:r>
+        <w:rPr>
+          <w:lang w:val="fr-CA"/>
+        </w:rPr>
+        <w:lastRenderedPageBreak/>
+        <w:t>Sur le volet droit c</w:t>
+      </w:r>
+      <w:r>
+        <w:rPr>
+          <w:lang w:val="fr-CA"/>
+        </w:rPr>
+        <w:t xml:space="preserve">lick sur </w:t>
+      </w:r>
       <w:proofErr w:type="spellStart"/>
       <w:r>
-        <w:t>Choisir</w:t>
+        <w:rPr>
+          <w:lang w:val="fr-CA"/>
+        </w:rPr>
+        <w:t>installed</w:t>
       </w:r>
       <w:proofErr w:type="spellEnd"/>
       <w:r>
-        <w:t xml:space="preserve"> le JDK 11 </w:t>
-      </w:r>
-    </w:p>
-    <w:p>
-      <w:r>
+        <w:rPr>
+          <w:lang w:val="fr-CA"/>
+        </w:rPr>
+        <w:t xml:space="preserve"> </w:t>
+      </w:r>
+      <w:proofErr w:type="spellStart"/>
+      <w:r>
+        <w:rPr>
+          <w:lang w:val="fr-CA"/>
+        </w:rPr>
+        <w:t>JREs</w:t>
+      </w:r>
+      <w:proofErr w:type="spellEnd"/>
+      <w:r>
+        <w:rPr>
+          <w:lang w:val="fr-CA"/>
+        </w:rPr>
+        <w:t xml:space="preserve"> puis choisir JDK 11</w:t>
+      </w:r>
+      <w:r>
+        <w:rPr>
+          <w:lang w:val="fr-CA"/>
+        </w:rPr>
+        <w:t xml:space="preserve"> puis clic sur Apply and close</w:t>
+      </w:r>
+      <w:r>
+        <w:rPr>
+          <w:lang w:val="fr-CA"/>
+        </w:rPr>
+        <w:t xml:space="preserve"> en</w:t>
+      </w:r>
+      <w:r>
+        <w:rPr>
+          <w:lang w:val="fr-CA"/>
+        </w:rPr>
+        <w:t>suite sur Finish</w:t>
+      </w:r>
+      <w:r>
+        <w:rPr>
+          <w:lang w:val="fr-CA"/>
+        </w:rPr>
+        <w:t xml:space="preserve"> </w:t>
+      </w:r>
+      <w:proofErr w:type="gramStart"/>
+      <w:r>
+        <w:rPr>
+          <w:lang w:val="fr-CA"/>
+        </w:rPr>
+        <w:t>puis</w:t>
+      </w:r>
+      <w:proofErr w:type="gramEnd"/>
+      <w:r>
+        <w:rPr>
+          <w:lang w:val="fr-CA"/>
+        </w:rPr>
+        <w:t xml:space="preserve"> de nouveau Apply and Close</w:t>
+      </w:r>
+    </w:p>
+    <w:p>
+      <w:r>
+        <w:rPr>
+          <w:noProof/>
+        </w:rPr>
         <w:drawing>
-          <wp:inline distT="0" distB="0" distL="0" distR="0" wp14:anchorId="2C011FA0" wp14:editId="422703B5">
-            <wp:extent cx="5811061" cy="4953691"/>
+          <wp:inline distT="0" distB="0" distL="0" distR="0" wp14:anchorId="16297185" wp14:editId="2B3A0DCE">
+            <wp:extent cx="5943600" cy="4859655"/>
             <wp:effectExtent l="0" t="0" r="0" b="0"/>
-            <wp:docPr id="14" name="Image 14"/>
+            <wp:docPr id="15" name="Image 15"/>
             <wp:cNvGraphicFramePr>
               <a:graphicFrameLocks xmlns:a="http://schemas.openxmlformats.org/drawingml/2006/main" noChangeAspect="1"/>
             </wp:cNvGraphicFramePr>
@@ -769,117 +1024,6 @@
                   <pic:spPr>
                     <a:xfrm>
                       <a:off x="0" y="0"/>
-                      <a:ext cx="5811061" cy="4953691"/>
-                    </a:xfrm>
-                    <a:prstGeom prst="rect">
-                      <a:avLst/>
-                    </a:prstGeom>
-                  </pic:spPr>
-                </pic:pic>
-              </a:graphicData>
-            </a:graphic>
-          </wp:inline>
-        </w:drawing>
-      </w:r>
-    </w:p>
-    <w:p>
-      <w:pPr>
-        <w:rPr>
-          <w:lang w:val="fr-CA"/>
-        </w:rPr>
-      </w:pPr>
-      <w:r>
-        <w:rPr>
-          <w:lang w:val="fr-CA"/>
-        </w:rPr>
-        <w:lastRenderedPageBreak/>
-        <w:t>Sur le volet droit c</w:t>
-      </w:r>
-      <w:r>
-        <w:rPr>
-          <w:lang w:val="fr-CA"/>
-        </w:rPr>
-        <w:t xml:space="preserve">lick sur </w:t>
-      </w:r>
-      <w:proofErr w:type="spellStart"/>
-      <w:r>
-        <w:rPr>
-          <w:lang w:val="fr-CA"/>
-        </w:rPr>
-        <w:t>installed</w:t>
-      </w:r>
-      <w:proofErr w:type="spellEnd"/>
-      <w:r>
-        <w:rPr>
-          <w:lang w:val="fr-CA"/>
-        </w:rPr>
-        <w:t xml:space="preserve"> </w:t>
-      </w:r>
-      <w:proofErr w:type="spellStart"/>
-      <w:r>
-        <w:rPr>
-          <w:lang w:val="fr-CA"/>
-        </w:rPr>
-        <w:t>JREs</w:t>
-      </w:r>
-      <w:proofErr w:type="spellEnd"/>
-      <w:r>
-        <w:rPr>
-          <w:lang w:val="fr-CA"/>
-        </w:rPr>
-        <w:t xml:space="preserve"> puis choisir JDK 11</w:t>
-      </w:r>
-      <w:r>
-        <w:rPr>
-          <w:lang w:val="fr-CA"/>
-        </w:rPr>
-        <w:t xml:space="preserve"> puis clic sur Apply and close</w:t>
-      </w:r>
-      <w:r>
-        <w:rPr>
-          <w:lang w:val="fr-CA"/>
-        </w:rPr>
-        <w:t xml:space="preserve"> en</w:t>
-      </w:r>
-      <w:r>
-        <w:rPr>
-          <w:lang w:val="fr-CA"/>
-        </w:rPr>
-        <w:t>suite sur Finish</w:t>
-      </w:r>
-      <w:r>
-        <w:rPr>
-          <w:lang w:val="fr-CA"/>
-        </w:rPr>
-        <w:t xml:space="preserve"> puis de nouveau Apply and Close</w:t>
-      </w:r>
-    </w:p>
-    <w:p>
-      <w:r>
-        <w:drawing>
-          <wp:inline distT="0" distB="0" distL="0" distR="0" wp14:anchorId="16297185" wp14:editId="2B3A0DCE">
-            <wp:extent cx="5943600" cy="4859655"/>
-            <wp:effectExtent l="0" t="0" r="0" b="0"/>
-            <wp:docPr id="15" name="Image 15"/>
-            <wp:cNvGraphicFramePr>
-              <a:graphicFrameLocks xmlns:a="http://schemas.openxmlformats.org/drawingml/2006/main" noChangeAspect="1"/>
-            </wp:cNvGraphicFramePr>
-            <a:graphic xmlns:a="http://schemas.openxmlformats.org/drawingml/2006/main">
-              <a:graphicData uri="http://schemas.openxmlformats.org/drawingml/2006/picture">
-                <pic:pic xmlns:pic="http://schemas.openxmlformats.org/drawingml/2006/picture">
-                  <pic:nvPicPr>
-                    <pic:cNvPr id="1" name=""/>
-                    <pic:cNvPicPr/>
-                  </pic:nvPicPr>
-                  <pic:blipFill>
-                    <a:blip r:embed="rId15"/>
-                    <a:stretch>
-                      <a:fillRect/>
-                    </a:stretch>
-                  </pic:blipFill>
-                  <pic:spPr>
-                    <a:xfrm>
-                      <a:off x="0" y="0"/>
                       <a:ext cx="5943600" cy="4859655"/>
                     </a:xfrm>
                     <a:prstGeom prst="rect">
@@ -900,10 +1044,74 @@
           <w:lang w:val="fr-CA"/>
         </w:rPr>
       </w:pPr>
-      <w:r>
-        <w:rPr>
-          <w:lang w:val="fr-CA"/>
-        </w:rPr>
+    </w:p>
+    <w:p>
+      <w:pPr>
+        <w:rPr>
+          <w:lang w:val="fr-CA"/>
+        </w:rPr>
+      </w:pPr>
+    </w:p>
+    <w:p>
+      <w:pPr>
+        <w:rPr>
+          <w:lang w:val="fr-CA"/>
+        </w:rPr>
+      </w:pPr>
+    </w:p>
+    <w:p>
+      <w:pPr>
+        <w:rPr>
+          <w:lang w:val="fr-CA"/>
+        </w:rPr>
+      </w:pPr>
+    </w:p>
+    <w:p>
+      <w:pPr>
+        <w:rPr>
+          <w:lang w:val="fr-CA"/>
+        </w:rPr>
+      </w:pPr>
+    </w:p>
+    <w:p>
+      <w:pPr>
+        <w:rPr>
+          <w:lang w:val="fr-CA"/>
+        </w:rPr>
+      </w:pPr>
+    </w:p>
+    <w:p>
+      <w:pPr>
+        <w:rPr>
+          <w:lang w:val="fr-CA"/>
+        </w:rPr>
+      </w:pPr>
+    </w:p>
+    <w:p>
+      <w:pPr>
+        <w:rPr>
+          <w:lang w:val="fr-CA"/>
+        </w:rPr>
+      </w:pPr>
+    </w:p>
+    <w:p>
+      <w:pPr>
+        <w:rPr>
+          <w:lang w:val="fr-CA"/>
+        </w:rPr>
+      </w:pPr>
+    </w:p>
+    <w:p>
+      <w:pPr>
+        <w:rPr>
+          <w:lang w:val="fr-CA"/>
+        </w:rPr>
+      </w:pPr>
+      <w:r>
+        <w:rPr>
+          <w:lang w:val="fr-CA"/>
+        </w:rPr>
+        <w:lastRenderedPageBreak/>
         <w:t>Vous verrez apparaitre dans l</w:t>
       </w:r>
       <w:r>
@@ -921,9 +1129,9 @@
       </w:pPr>
       <w:r>
         <w:rPr>
-          <w:lang w:val="fr-CA"/>
-        </w:rPr>
-        <w:lastRenderedPageBreak/>
+          <w:noProof/>
+          <w:lang w:val="fr-CA"/>
+        </w:rPr>
         <w:drawing>
           <wp:anchor distT="0" distB="0" distL="114300" distR="114300" simplePos="0" relativeHeight="251658240" behindDoc="0" locked="0" layoutInCell="1" allowOverlap="1" wp14:anchorId="2DD23FB0" wp14:editId="1285EA85">
             <wp:simplePos x="914400" y="914400"/>
@@ -948,7 +1156,7 @@
                     <pic:cNvPicPr/>
                   </pic:nvPicPr>
                   <pic:blipFill>
-                    <a:blip r:embed="rId16">
+                    <a:blip r:embed="rId15">
                       <a:extLst>
                         <a:ext uri="{28A0092B-C50C-407E-A947-70E740481C1C}">
                           <a14:useLocalDpi xmlns:a14="http://schemas.microsoft.com/office/drawing/2010/main" val="0"/>
@@ -994,14 +1202,41 @@
           <w:lang w:val="fr-CA"/>
         </w:rPr>
       </w:pPr>
+      <w:r>
+        <w:rPr>
+          <w:lang w:val="fr-CA"/>
+        </w:rPr>
+        <w:t xml:space="preserve">N’oublier pas de créer la base de données. Dans le fichier </w:t>
+      </w:r>
       <w:proofErr w:type="spellStart"/>
-      <w:r>
-        <w:rPr>
-          <w:lang w:val="fr-CA"/>
-        </w:rPr>
-        <w:t>Demmarer</w:t>
+      <w:proofErr w:type="gramStart"/>
+      <w:r>
+        <w:rPr>
+          <w:lang w:val="fr-CA"/>
+        </w:rPr>
+        <w:t>application.properties</w:t>
       </w:r>
       <w:proofErr w:type="spellEnd"/>
+      <w:proofErr w:type="gramEnd"/>
+      <w:r>
+        <w:rPr>
+          <w:lang w:val="fr-CA"/>
+        </w:rPr>
+        <w:t xml:space="preserve"> vous verrez le nom de la base de données.</w:t>
+      </w:r>
+    </w:p>
+    <w:p>
+      <w:pPr>
+        <w:rPr>
+          <w:lang w:val="fr-CA"/>
+        </w:rPr>
+      </w:pPr>
+      <w:r>
+        <w:rPr>
+          <w:lang w:val="fr-CA"/>
+        </w:rPr>
+        <w:t>Démarrer</w:t>
+      </w:r>
       <w:r>
         <w:rPr>
           <w:lang w:val="fr-CA"/>
@@ -1031,6 +1266,7 @@
       </w:pPr>
       <w:r>
         <w:rPr>
+          <w:noProof/>
           <w:lang w:val="fr-CA"/>
         </w:rPr>
         <w:drawing>
@@ -1038,6 +1274,108 @@
             <wp:extent cx="5943600" cy="2251075"/>
             <wp:effectExtent l="0" t="0" r="0" b="0"/>
             <wp:docPr id="17" name="Image 17"/>
+            <wp:cNvGraphicFramePr>
+              <a:graphicFrameLocks xmlns:a="http://schemas.openxmlformats.org/drawingml/2006/main" noChangeAspect="1"/>
+            </wp:cNvGraphicFramePr>
+            <a:graphic xmlns:a="http://schemas.openxmlformats.org/drawingml/2006/main">
+              <a:graphicData uri="http://schemas.openxmlformats.org/drawingml/2006/picture">
+                <pic:pic xmlns:pic="http://schemas.openxmlformats.org/drawingml/2006/picture">
+                  <pic:nvPicPr>
+                    <pic:cNvPr id="1" name=""/>
+                    <pic:cNvPicPr/>
+                  </pic:nvPicPr>
+                  <pic:blipFill>
+                    <a:blip r:embed="rId16"/>
+                    <a:stretch>
+                      <a:fillRect/>
+                    </a:stretch>
+                  </pic:blipFill>
+                  <pic:spPr>
+                    <a:xfrm>
+                      <a:off x="0" y="0"/>
+                      <a:ext cx="5943600" cy="2251075"/>
+                    </a:xfrm>
+                    <a:prstGeom prst="rect">
+                      <a:avLst/>
+                    </a:prstGeom>
+                  </pic:spPr>
+                </pic:pic>
+              </a:graphicData>
+            </a:graphic>
+          </wp:inline>
+        </w:drawing>
+      </w:r>
+    </w:p>
+    <w:p>
+      <w:pPr>
+        <w:rPr>
+          <w:lang w:val="fr-CA"/>
+        </w:rPr>
+      </w:pPr>
+    </w:p>
+    <w:p>
+      <w:pPr>
+        <w:rPr>
+          <w:lang w:val="fr-CA"/>
+        </w:rPr>
+      </w:pPr>
+    </w:p>
+    <w:p>
+      <w:pPr>
+        <w:rPr>
+          <w:lang w:val="fr-CA"/>
+        </w:rPr>
+      </w:pPr>
+    </w:p>
+    <w:p>
+      <w:pPr>
+        <w:rPr>
+          <w:lang w:val="fr-CA"/>
+        </w:rPr>
+      </w:pPr>
+    </w:p>
+    <w:p>
+      <w:pPr>
+        <w:rPr>
+          <w:lang w:val="fr-CA"/>
+        </w:rPr>
+      </w:pPr>
+    </w:p>
+    <w:p>
+      <w:pPr>
+        <w:rPr>
+          <w:lang w:val="fr-CA"/>
+        </w:rPr>
+      </w:pPr>
+      <w:r>
+        <w:rPr>
+          <w:lang w:val="fr-CA"/>
+        </w:rPr>
+        <w:t>Enfin exécuter le projet</w:t>
+      </w:r>
+      <w:r>
+        <w:rPr>
+          <w:lang w:val="fr-CA"/>
+        </w:rPr>
+        <w:t xml:space="preserve"> </w:t>
+      </w:r>
+    </w:p>
+    <w:p>
+      <w:pPr>
+        <w:rPr>
+          <w:lang w:val="fr-CA"/>
+        </w:rPr>
+      </w:pPr>
+      <w:r>
+        <w:rPr>
+          <w:noProof/>
+          <w:lang w:val="fr-CA"/>
+        </w:rPr>
+        <w:drawing>
+          <wp:inline distT="0" distB="0" distL="0" distR="0" wp14:anchorId="7E3587FB" wp14:editId="63FC36EF">
+            <wp:extent cx="5943600" cy="1823085"/>
+            <wp:effectExtent l="0" t="0" r="0" b="5715"/>
+            <wp:docPr id="19" name="Image 19"/>
             <wp:cNvGraphicFramePr>
               <a:graphicFrameLocks xmlns:a="http://schemas.openxmlformats.org/drawingml/2006/main" noChangeAspect="1"/>
             </wp:cNvGraphicFramePr>
@@ -1057,7 +1395,7 @@
                   <pic:spPr>
                     <a:xfrm>
                       <a:off x="0" y="0"/>
-                      <a:ext cx="5943600" cy="2251075"/>
+                      <a:ext cx="5943600" cy="1823085"/>
                     </a:xfrm>
                     <a:prstGeom prst="rect">
                       <a:avLst/>
@@ -1083,63 +1421,48 @@
           <w:lang w:val="fr-CA"/>
         </w:rPr>
       </w:pPr>
-    </w:p>
-    <w:p>
-      <w:pPr>
-        <w:rPr>
-          <w:lang w:val="fr-CA"/>
-        </w:rPr>
-      </w:pPr>
-    </w:p>
-    <w:p>
-      <w:pPr>
-        <w:rPr>
-          <w:lang w:val="fr-CA"/>
-        </w:rPr>
-      </w:pPr>
-    </w:p>
-    <w:p>
-      <w:pPr>
-        <w:rPr>
-          <w:lang w:val="fr-CA"/>
-        </w:rPr>
-      </w:pPr>
-    </w:p>
-    <w:p>
-      <w:pPr>
-        <w:rPr>
-          <w:lang w:val="fr-CA"/>
-        </w:rPr>
-      </w:pPr>
-      <w:r>
-        <w:rPr>
-          <w:lang w:val="fr-CA"/>
-        </w:rPr>
-        <w:lastRenderedPageBreak/>
-        <w:t>Enfin exécuter le projet</w:t>
-      </w:r>
-      <w:r>
-        <w:rPr>
-          <w:lang w:val="fr-CA"/>
-        </w:rPr>
-        <w:t xml:space="preserve"> </w:t>
-      </w:r>
-    </w:p>
-    <w:p>
-      <w:pPr>
-        <w:rPr>
-          <w:lang w:val="fr-CA"/>
-        </w:rPr>
-      </w:pPr>
-      <w:r>
-        <w:rPr>
+      <w:r>
+        <w:rPr>
+          <w:lang w:val="fr-CA"/>
+        </w:rPr>
+        <w:t>Sur le navigateur de votre choix entre l’adresse :</w:t>
+      </w:r>
+      <w:r>
+        <w:rPr>
+          <w:lang w:val="fr-CA"/>
+        </w:rPr>
+        <w:t xml:space="preserve"> localhost :8080</w:t>
+      </w:r>
+    </w:p>
+    <w:p>
+      <w:pPr>
+        <w:rPr>
+          <w:lang w:val="fr-CA"/>
+        </w:rPr>
+      </w:pPr>
+      <w:r>
+        <w:rPr>
+          <w:lang w:val="fr-CA"/>
+        </w:rPr>
+        <w:t xml:space="preserve">Vous verrez la cette page d’accueil </w:t>
+      </w:r>
+    </w:p>
+    <w:p>
+      <w:pPr>
+        <w:rPr>
+          <w:lang w:val="fr-CA"/>
+        </w:rPr>
+      </w:pPr>
+      <w:r>
+        <w:rPr>
+          <w:noProof/>
           <w:lang w:val="fr-CA"/>
         </w:rPr>
         <w:drawing>
-          <wp:inline distT="0" distB="0" distL="0" distR="0" wp14:anchorId="7E3587FB" wp14:editId="63FC36EF">
-            <wp:extent cx="5943600" cy="1823085"/>
-            <wp:effectExtent l="0" t="0" r="0" b="5715"/>
-            <wp:docPr id="19" name="Image 19"/>
+          <wp:inline distT="0" distB="0" distL="0" distR="0" wp14:anchorId="2537325C" wp14:editId="098F3496">
+            <wp:extent cx="5943600" cy="2926715"/>
+            <wp:effectExtent l="0" t="0" r="0" b="6985"/>
+            <wp:docPr id="20" name="Image 20"/>
             <wp:cNvGraphicFramePr>
               <a:graphicFrameLocks xmlns:a="http://schemas.openxmlformats.org/drawingml/2006/main" noChangeAspect="1"/>
             </wp:cNvGraphicFramePr>
@@ -1159,92 +1482,6 @@
                   <pic:spPr>
                     <a:xfrm>
                       <a:off x="0" y="0"/>
-                      <a:ext cx="5943600" cy="1823085"/>
-                    </a:xfrm>
-                    <a:prstGeom prst="rect">
-                      <a:avLst/>
-                    </a:prstGeom>
-                  </pic:spPr>
-                </pic:pic>
-              </a:graphicData>
-            </a:graphic>
-          </wp:inline>
-        </w:drawing>
-      </w:r>
-    </w:p>
-    <w:p>
-      <w:pPr>
-        <w:rPr>
-          <w:lang w:val="fr-CA"/>
-        </w:rPr>
-      </w:pPr>
-    </w:p>
-    <w:p>
-      <w:pPr>
-        <w:rPr>
-          <w:lang w:val="fr-CA"/>
-        </w:rPr>
-      </w:pPr>
-      <w:r>
-        <w:rPr>
-          <w:lang w:val="fr-CA"/>
-        </w:rPr>
-        <w:t>Sur le navigateur de votre choix entre l’adresse :</w:t>
-      </w:r>
-      <w:r>
-        <w:rPr>
-          <w:lang w:val="fr-CA"/>
-        </w:rPr>
-        <w:t xml:space="preserve"> localhost :8080</w:t>
-      </w:r>
-    </w:p>
-    <w:p>
-      <w:pPr>
-        <w:rPr>
-          <w:lang w:val="fr-CA"/>
-        </w:rPr>
-      </w:pPr>
-      <w:r>
-        <w:rPr>
-          <w:lang w:val="fr-CA"/>
-        </w:rPr>
-        <w:t xml:space="preserve">Vous verrez la cette page d’accueil </w:t>
-      </w:r>
-    </w:p>
-    <w:p>
-      <w:pPr>
-        <w:rPr>
-          <w:lang w:val="fr-CA"/>
-        </w:rPr>
-      </w:pPr>
-      <w:r>
-        <w:rPr>
-          <w:lang w:val="fr-CA"/>
-        </w:rPr>
-        <w:drawing>
-          <wp:inline distT="0" distB="0" distL="0" distR="0" wp14:anchorId="2537325C" wp14:editId="098F3496">
-            <wp:extent cx="5943600" cy="2926715"/>
-            <wp:effectExtent l="0" t="0" r="0" b="6985"/>
-            <wp:docPr id="20" name="Image 20"/>
-            <wp:cNvGraphicFramePr>
-              <a:graphicFrameLocks xmlns:a="http://schemas.openxmlformats.org/drawingml/2006/main" noChangeAspect="1"/>
-            </wp:cNvGraphicFramePr>
-            <a:graphic xmlns:a="http://schemas.openxmlformats.org/drawingml/2006/main">
-              <a:graphicData uri="http://schemas.openxmlformats.org/drawingml/2006/picture">
-                <pic:pic xmlns:pic="http://schemas.openxmlformats.org/drawingml/2006/picture">
-                  <pic:nvPicPr>
-                    <pic:cNvPr id="1" name=""/>
-                    <pic:cNvPicPr/>
-                  </pic:nvPicPr>
-                  <pic:blipFill>
-                    <a:blip r:embed="rId19"/>
-                    <a:stretch>
-                      <a:fillRect/>
-                    </a:stretch>
-                  </pic:blipFill>
-                  <pic:spPr>
-                    <a:xfrm>
-                      <a:off x="0" y="0"/>
                       <a:ext cx="5943600" cy="2926715"/>
                     </a:xfrm>
                     <a:prstGeom prst="rect">
@@ -1257,41 +1494,6 @@
           </wp:inline>
         </w:drawing>
       </w:r>
-    </w:p>
-    <w:p>
-      <w:pPr>
-        <w:rPr>
-          <w:lang w:val="fr-CA"/>
-        </w:rPr>
-      </w:pPr>
-    </w:p>
-    <w:p>
-      <w:pPr>
-        <w:rPr>
-          <w:lang w:val="fr-CA"/>
-        </w:rPr>
-      </w:pPr>
-    </w:p>
-    <w:p>
-      <w:pPr>
-        <w:rPr>
-          <w:lang w:val="fr-CA"/>
-        </w:rPr>
-      </w:pPr>
-    </w:p>
-    <w:p>
-      <w:pPr>
-        <w:rPr>
-          <w:lang w:val="fr-CA"/>
-        </w:rPr>
-      </w:pPr>
-    </w:p>
-    <w:p>
-      <w:pPr>
-        <w:rPr>
-          <w:lang w:val="fr-CA"/>
-        </w:rPr>
-      </w:pPr>
     </w:p>
     <w:p>
       <w:pPr>

</xml_diff>